<commit_message>
Document technique Sprint 3
</commit_message>
<xml_diff>
--- a/Docs/Document Technique V2.docx
+++ b/Docs/Document Technique V2.docx
@@ -1928,6 +1928,19 @@
     </w:p>
     <w:p>
       <w:pPr>
+        <w:rPr>
+          <w:rFonts w:asciiTheme="majorHAnsi" w:hAnsiTheme="majorHAnsi" w:cstheme="majorHAnsi"/>
+        </w:rPr>
+      </w:pPr>
+      <w:r>
+        <w:rPr>
+          <w:rFonts w:asciiTheme="majorHAnsi" w:hAnsiTheme="majorHAnsi" w:cstheme="majorHAnsi"/>
+        </w:rPr>
+        <w:br w:type="page"/>
+      </w:r>
+    </w:p>
+    <w:p>
+      <w:pPr>
         <w:ind w:left="720"/>
         <w:rPr>
           <w:rFonts w:asciiTheme="majorHAnsi" w:hAnsiTheme="majorHAnsi" w:cstheme="majorHAnsi"/>
@@ -1936,9 +1949,91 @@
     </w:p>
     <w:p>
       <w:pPr>
+        <w:pStyle w:val="Titre2"/>
+      </w:pPr>
+      <w:r>
+        <w:t>Scénarios</w:t>
+      </w:r>
+    </w:p>
+    <w:p>
+      <w:r>
+        <w:t>Scénario 1 :</w:t>
+      </w:r>
+    </w:p>
+    <w:p>
+      <w:r>
+        <w:t>Fixation d’heure d’entrée et/ou sortie du bâtiments (</w:t>
+      </w:r>
+      <w:proofErr w:type="spellStart"/>
+      <w:r>
+        <w:t>exp</w:t>
+      </w:r>
+      <w:proofErr w:type="spellEnd"/>
+      <w:r>
+        <w:t> : 7h30 – 20h), si quelqu’un essaie de s’introduire dans l</w:t>
+      </w:r>
+      <w:r>
+        <w:t xml:space="preserve">e </w:t>
+      </w:r>
+      <w:r>
+        <w:t>bâtiment</w:t>
+      </w:r>
+      <w:r>
+        <w:t xml:space="preserve"> en dehors de ces horaires prédéfinis, l’alarme sonne et prévient la sécurité directement via l’alarme préconfigurée.</w:t>
+      </w:r>
+    </w:p>
+    <w:p>
+      <w:r>
+        <w:t xml:space="preserve">Scénario </w:t>
+      </w:r>
+      <w:r>
+        <w:t>2</w:t>
+      </w:r>
+      <w:r>
+        <w:t xml:space="preserve"> : </w:t>
+      </w:r>
+    </w:p>
+    <w:p>
+      <w:r>
+        <w:t xml:space="preserve">Utilisation d’une caméra de vidéosurveillance destinée à la sécurité qui va permettre de visualiser en temps réel ce qu’il se passe dans </w:t>
+      </w:r>
+      <w:r>
+        <w:t>le bâtiment.</w:t>
+      </w:r>
+    </w:p>
+    <w:p>
+      <w:r>
+        <w:t>Scénario 3 :</w:t>
+      </w:r>
+    </w:p>
+    <w:p>
+      <w:r>
+        <w:t xml:space="preserve">Utilisation d’une base de données qui va collecter les informations des tag </w:t>
+      </w:r>
+      <w:r>
+        <w:t>RFID</w:t>
+      </w:r>
+      <w:r>
+        <w:t xml:space="preserve"> (code du tag et leur appartenance) et les informations de la personne (nom, prénom, fonction, code du tag auquel il appartient)</w:t>
+      </w:r>
+    </w:p>
+    <w:p>
+      <w:pPr>
+        <w:rPr>
+          <w:rFonts w:asciiTheme="majorHAnsi" w:eastAsiaTheme="majorEastAsia" w:hAnsiTheme="majorHAnsi" w:cstheme="majorBidi"/>
+          <w:color w:val="007789" w:themeColor="accent1" w:themeShade="BF"/>
+          <w:sz w:val="32"/>
+        </w:rPr>
+      </w:pPr>
+      <w:bookmarkStart w:id="3" w:name="_Toc100238680"/>
+      <w:r>
+        <w:br w:type="page"/>
+      </w:r>
+    </w:p>
+    <w:p>
+      <w:pPr>
         <w:pStyle w:val="Titre1"/>
       </w:pPr>
-      <w:bookmarkStart w:id="3" w:name="_Toc100238680"/>
       <w:r>
         <w:lastRenderedPageBreak/>
         <w:t>Diagrammes</w:t>
@@ -2033,26 +2128,10 @@
           <w:noProof/>
         </w:rPr>
         <w:drawing>
-          <wp:anchor distT="0" distB="0" distL="114300" distR="114300" simplePos="0" relativeHeight="251660288" behindDoc="1" locked="0" layoutInCell="1" allowOverlap="1" wp14:anchorId="3F80BA60" wp14:editId="0E0A6FA6">
-            <wp:simplePos x="0" y="0"/>
-            <wp:positionH relativeFrom="column">
-              <wp:posOffset>-1066800</wp:posOffset>
-            </wp:positionH>
-            <wp:positionV relativeFrom="paragraph">
-              <wp:posOffset>288925</wp:posOffset>
-            </wp:positionV>
-            <wp:extent cx="7393940" cy="5962650"/>
-            <wp:effectExtent l="0" t="0" r="0" b="0"/>
-            <wp:wrapTight wrapText="bothSides">
-              <wp:wrapPolygon edited="0">
-                <wp:start x="0" y="0"/>
-                <wp:lineTo x="0" y="21531"/>
-                <wp:lineTo x="21537" y="21531"/>
-                <wp:lineTo x="21537" y="0"/>
-                <wp:lineTo x="0" y="0"/>
-              </wp:wrapPolygon>
-            </wp:wrapTight>
-            <wp:docPr id="5" name="Image 5"/>
+          <wp:inline distT="0" distB="0" distL="0" distR="0" wp14:anchorId="363FC00B" wp14:editId="259A4FE8">
+            <wp:extent cx="5274310" cy="2669540"/>
+            <wp:effectExtent l="0" t="0" r="2540" b="0"/>
+            <wp:docPr id="10" name="Image 10"/>
             <wp:cNvGraphicFramePr>
               <a:graphicFrameLocks xmlns:a="http://schemas.openxmlformats.org/drawingml/2006/main" noChangeAspect="1"/>
             </wp:cNvGraphicFramePr>
@@ -2066,7 +2145,7 @@
                     </pic:cNvPicPr>
                   </pic:nvPicPr>
                   <pic:blipFill>
-                    <a:blip r:embed="rId10">
+                    <a:blip r:embed="rId10" cstate="print">
                       <a:extLst>
                         <a:ext uri="{28A0092B-C50C-407E-A947-70E740481C1C}">
                           <a14:useLocalDpi xmlns:a14="http://schemas.microsoft.com/office/drawing/2010/main" val="0"/>
@@ -2081,7 +2160,7 @@
                   <pic:spPr bwMode="auto">
                     <a:xfrm>
                       <a:off x="0" y="0"/>
-                      <a:ext cx="7393940" cy="5962650"/>
+                      <a:ext cx="5274310" cy="2669540"/>
                     </a:xfrm>
                     <a:prstGeom prst="rect">
                       <a:avLst/>
@@ -2094,13 +2173,7 @@
                 </pic:pic>
               </a:graphicData>
             </a:graphic>
-            <wp14:sizeRelH relativeFrom="margin">
-              <wp14:pctWidth>0</wp14:pctWidth>
-            </wp14:sizeRelH>
-            <wp14:sizeRelV relativeFrom="margin">
-              <wp14:pctHeight>0</wp14:pctHeight>
-            </wp14:sizeRelV>
-          </wp:anchor>
+          </wp:inline>
         </w:drawing>
       </w:r>
     </w:p>
@@ -2112,56 +2185,61 @@
           <w:lang w:val="en-GB"/>
         </w:rPr>
       </w:pPr>
-      <w:hyperlink r:id="rId11" w:history="1">
-        <w:r>
-          <w:rPr>
-            <w:rStyle w:val="Lienhypertexte"/>
-            <w:rFonts w:cstheme="majorHAnsi"/>
-            <w:lang w:val="en-GB"/>
-          </w:rPr>
-          <w:t xml:space="preserve">Architecture </w:t>
-        </w:r>
-        <w:proofErr w:type="spellStart"/>
-        <w:r>
-          <w:rPr>
-            <w:rStyle w:val="Lienhypertexte"/>
-            <w:rFonts w:cstheme="majorHAnsi"/>
-            <w:lang w:val="en-GB"/>
-          </w:rPr>
-          <w:t>P</w:t>
-        </w:r>
-        <w:r>
-          <w:rPr>
-            <w:rStyle w:val="Lienhypertexte"/>
-            <w:rFonts w:cstheme="majorHAnsi"/>
-            <w:lang w:val="en-GB"/>
-          </w:rPr>
-          <w:t>r</w:t>
-        </w:r>
-        <w:r>
-          <w:rPr>
-            <w:rStyle w:val="Lienhypertexte"/>
-            <w:rFonts w:cstheme="majorHAnsi"/>
-            <w:lang w:val="en-GB"/>
-          </w:rPr>
-          <w:t>ojet</w:t>
-        </w:r>
-        <w:proofErr w:type="spellEnd"/>
-      </w:hyperlink>
-      <w:r>
-        <w:rPr>
-          <w:rFonts w:asciiTheme="majorHAnsi" w:hAnsiTheme="majorHAnsi" w:cstheme="majorHAnsi"/>
+      <w:r>
+        <w:fldChar w:fldCharType="begin"/>
+      </w:r>
+      <w:r>
+        <w:instrText xml:space="preserve"> HYPERLINK "https://drive.google.com/file/d/12Tqn1C2XAd1qBbbJIyZpAKsU34y6QniZ/view?usp=sharing" </w:instrText>
+      </w:r>
+      <w:r>
+        <w:fldChar w:fldCharType="separate"/>
+      </w:r>
+      <w:r>
+        <w:rPr>
+          <w:rStyle w:val="Lienhypertexte"/>
+          <w:rFonts w:cstheme="majorHAnsi"/>
           <w:lang w:val="en-GB"/>
         </w:rPr>
-        <w:t xml:space="preserve"> by Alexandre </w:t>
+        <w:t xml:space="preserve">Architecture </w:t>
       </w:r>
       <w:proofErr w:type="spellStart"/>
-      <w:proofErr w:type="gramStart"/>
-      <w:r>
-        <w:rPr>
-          <w:rFonts w:asciiTheme="majorHAnsi" w:hAnsiTheme="majorHAnsi" w:cstheme="majorHAnsi"/>
+      <w:r>
+        <w:rPr>
+          <w:rStyle w:val="Lienhypertexte"/>
+          <w:rFonts w:cstheme="majorHAnsi"/>
           <w:lang w:val="en-GB"/>
         </w:rPr>
+        <w:t>Projet</w:t>
+      </w:r>
+      <w:proofErr w:type="spellEnd"/>
+      <w:r>
+        <w:rPr>
+          <w:rStyle w:val="Lienhypertexte"/>
+          <w:rFonts w:cstheme="majorHAnsi"/>
+          <w:lang w:val="en-GB"/>
+        </w:rPr>
+        <w:fldChar w:fldCharType="end"/>
+      </w:r>
+      <w:r>
+        <w:rPr>
+          <w:rFonts w:asciiTheme="majorHAnsi" w:hAnsiTheme="majorHAnsi" w:cstheme="majorHAnsi"/>
+          <w:lang w:val="en-GB"/>
+        </w:rPr>
+        <w:t xml:space="preserve"> </w:t>
+      </w:r>
+      <w:r>
+        <w:rPr>
+          <w:rFonts w:asciiTheme="majorHAnsi" w:hAnsiTheme="majorHAnsi" w:cstheme="majorHAnsi"/>
+          <w:lang w:val="en-GB"/>
+        </w:rPr>
+        <w:t xml:space="preserve">by Alexandre </w:t>
+      </w:r>
+      <w:proofErr w:type="spellStart"/>
+      <w:r>
+        <w:rPr>
+          <w:rFonts w:asciiTheme="majorHAnsi" w:hAnsiTheme="majorHAnsi" w:cstheme="majorHAnsi"/>
+          <w:lang w:val="en-GB"/>
+        </w:rPr>
         <w:t>Saxemard</w:t>
       </w:r>
       <w:proofErr w:type="spellEnd"/>
@@ -2170,22 +2248,28 @@
           <w:rFonts w:asciiTheme="majorHAnsi" w:hAnsiTheme="majorHAnsi" w:cstheme="majorHAnsi"/>
           <w:lang w:val="en-GB"/>
         </w:rPr>
-        <w:t> :</w:t>
-      </w:r>
-      <w:proofErr w:type="gramEnd"/>
+        <w:t xml:space="preserve"> : </w:t>
+      </w:r>
       <w:r>
         <w:rPr>
           <w:rFonts w:asciiTheme="majorHAnsi" w:hAnsiTheme="majorHAnsi" w:cstheme="majorHAnsi"/>
           <w:lang w:val="en-GB"/>
         </w:rPr>
-        <w:t xml:space="preserve"> 31/03/2022</w:t>
-      </w:r>
-    </w:p>
-    <w:p>
-      <w:pPr>
-        <w:rPr>
+        <w:t>27/04</w:t>
+      </w:r>
+      <w:r>
+        <w:rPr>
+          <w:rFonts w:asciiTheme="majorHAnsi" w:hAnsiTheme="majorHAnsi" w:cstheme="majorHAnsi"/>
           <w:lang w:val="en-GB"/>
         </w:rPr>
+        <w:t>/2022</w:t>
+      </w:r>
+    </w:p>
+    <w:p>
+      <w:pPr>
+        <w:rPr>
+          <w:lang w:val="en-GB"/>
+        </w:rPr>
       </w:pPr>
     </w:p>
     <w:p>
@@ -2194,7 +2278,6 @@
       </w:pPr>
       <w:bookmarkStart w:id="6" w:name="_Toc100238683"/>
       <w:r>
-        <w:lastRenderedPageBreak/>
         <w:t>Déploiement</w:t>
       </w:r>
       <w:bookmarkEnd w:id="6"/>
@@ -2220,7 +2303,7 @@
                     <pic:cNvPicPr/>
                   </pic:nvPicPr>
                   <pic:blipFill>
-                    <a:blip r:embed="rId12"/>
+                    <a:blip r:embed="rId11"/>
                     <a:stretch>
                       <a:fillRect/>
                     </a:stretch>
@@ -2243,10 +2326,24 @@
     </w:p>
     <w:p>
       <w:pPr>
+        <w:rPr>
+          <w:rFonts w:asciiTheme="majorHAnsi" w:eastAsiaTheme="majorEastAsia" w:hAnsiTheme="majorHAnsi" w:cstheme="majorBidi"/>
+          <w:caps/>
+          <w:color w:val="007789" w:themeColor="accent1" w:themeShade="BF"/>
+          <w:sz w:val="24"/>
+        </w:rPr>
+      </w:pPr>
+      <w:bookmarkStart w:id="7" w:name="_Toc100238684"/>
+      <w:r>
+        <w:br w:type="page"/>
+      </w:r>
+    </w:p>
+    <w:p>
+      <w:pPr>
         <w:pStyle w:val="Titre2"/>
       </w:pPr>
-      <w:bookmarkStart w:id="7" w:name="_Toc100238684"/>
-      <w:r>
+      <w:r>
+        <w:lastRenderedPageBreak/>
         <w:t>Activit</w:t>
       </w:r>
       <w:r>
@@ -2273,6 +2370,48 @@
       <w:bookmarkEnd w:id="8"/>
     </w:p>
     <w:p>
+      <w:r>
+        <w:rPr>
+          <w:noProof/>
+        </w:rPr>
+        <w:drawing>
+          <wp:inline distT="0" distB="0" distL="0" distR="0" wp14:anchorId="7F915416" wp14:editId="032206F3">
+            <wp:extent cx="5274310" cy="3299460"/>
+            <wp:effectExtent l="0" t="0" r="2540" b="0"/>
+            <wp:docPr id="2" name="Image 2" descr="Une image contenant texte&#10;&#10;Description générée automatiquement"/>
+            <wp:cNvGraphicFramePr>
+              <a:graphicFrameLocks xmlns:a="http://schemas.openxmlformats.org/drawingml/2006/main" noChangeAspect="1"/>
+            </wp:cNvGraphicFramePr>
+            <a:graphic xmlns:a="http://schemas.openxmlformats.org/drawingml/2006/main">
+              <a:graphicData uri="http://schemas.openxmlformats.org/drawingml/2006/picture">
+                <pic:pic xmlns:pic="http://schemas.openxmlformats.org/drawingml/2006/picture">
+                  <pic:nvPicPr>
+                    <pic:cNvPr id="2" name="Image 2" descr="Une image contenant texte&#10;&#10;Description générée automatiquement"/>
+                    <pic:cNvPicPr/>
+                  </pic:nvPicPr>
+                  <pic:blipFill>
+                    <a:blip r:embed="rId12"/>
+                    <a:stretch>
+                      <a:fillRect/>
+                    </a:stretch>
+                  </pic:blipFill>
+                  <pic:spPr>
+                    <a:xfrm>
+                      <a:off x="0" y="0"/>
+                      <a:ext cx="5274310" cy="3299460"/>
+                    </a:xfrm>
+                    <a:prstGeom prst="rect">
+                      <a:avLst/>
+                    </a:prstGeom>
+                  </pic:spPr>
+                </pic:pic>
+              </a:graphicData>
+            </a:graphic>
+          </wp:inline>
+        </w:drawing>
+      </w:r>
+    </w:p>
+    <w:p>
       <w:pPr>
         <w:pStyle w:val="Titre1"/>
       </w:pPr>
@@ -2295,6 +2434,119 @@
       <w:bookmarkEnd w:id="9"/>
     </w:p>
     <w:p>
+      <w:r>
+        <w:t xml:space="preserve">Début Sprint </w:t>
+      </w:r>
+      <w:r>
+        <w:t>2</w:t>
+      </w:r>
+      <w:r>
+        <w:t> :</w:t>
+      </w:r>
+    </w:p>
+    <w:p/>
+    <w:p>
+      <w:r>
+        <w:rPr>
+          <w:noProof/>
+        </w:rPr>
+        <w:drawing>
+          <wp:inline distT="0" distB="0" distL="0" distR="0" wp14:anchorId="5B74AD29" wp14:editId="1DA67B0D">
+            <wp:extent cx="5274310" cy="1899920"/>
+            <wp:effectExtent l="0" t="0" r="2540" b="5080"/>
+            <wp:docPr id="11" name="Image 11"/>
+            <wp:cNvGraphicFramePr>
+              <a:graphicFrameLocks xmlns:a="http://schemas.openxmlformats.org/drawingml/2006/main" noChangeAspect="1"/>
+            </wp:cNvGraphicFramePr>
+            <a:graphic xmlns:a="http://schemas.openxmlformats.org/drawingml/2006/main">
+              <a:graphicData uri="http://schemas.openxmlformats.org/drawingml/2006/picture">
+                <pic:pic xmlns:pic="http://schemas.openxmlformats.org/drawingml/2006/picture">
+                  <pic:nvPicPr>
+                    <pic:cNvPr id="1" name=""/>
+                    <pic:cNvPicPr/>
+                  </pic:nvPicPr>
+                  <pic:blipFill>
+                    <a:blip r:embed="rId13"/>
+                    <a:stretch>
+                      <a:fillRect/>
+                    </a:stretch>
+                  </pic:blipFill>
+                  <pic:spPr>
+                    <a:xfrm>
+                      <a:off x="0" y="0"/>
+                      <a:ext cx="5274310" cy="1899920"/>
+                    </a:xfrm>
+                    <a:prstGeom prst="rect">
+                      <a:avLst/>
+                    </a:prstGeom>
+                  </pic:spPr>
+                </pic:pic>
+              </a:graphicData>
+            </a:graphic>
+          </wp:inline>
+        </w:drawing>
+      </w:r>
+    </w:p>
+    <w:p/>
+    <w:p>
+      <w:r>
+        <w:lastRenderedPageBreak/>
+        <w:t xml:space="preserve">Fin </w:t>
+      </w:r>
+      <w:r>
+        <w:t xml:space="preserve">Sprint </w:t>
+      </w:r>
+      <w:r>
+        <w:t>2</w:t>
+      </w:r>
+      <w:r>
+        <w:t> :</w:t>
+      </w:r>
+    </w:p>
+    <w:p/>
+    <w:p>
+      <w:r>
+        <w:rPr>
+          <w:noProof/>
+        </w:rPr>
+        <w:drawing>
+          <wp:inline distT="0" distB="0" distL="0" distR="0" wp14:anchorId="6C8FB2DB" wp14:editId="11B2CC7C">
+            <wp:extent cx="5274310" cy="1533525"/>
+            <wp:effectExtent l="0" t="0" r="2540" b="9525"/>
+            <wp:docPr id="12" name="Image 12" descr="Une image contenant texte&#10;&#10;Description générée automatiquement"/>
+            <wp:cNvGraphicFramePr>
+              <a:graphicFrameLocks xmlns:a="http://schemas.openxmlformats.org/drawingml/2006/main" noChangeAspect="1"/>
+            </wp:cNvGraphicFramePr>
+            <a:graphic xmlns:a="http://schemas.openxmlformats.org/drawingml/2006/main">
+              <a:graphicData uri="http://schemas.openxmlformats.org/drawingml/2006/picture">
+                <pic:pic xmlns:pic="http://schemas.openxmlformats.org/drawingml/2006/picture">
+                  <pic:nvPicPr>
+                    <pic:cNvPr id="12" name="Image 12" descr="Une image contenant texte&#10;&#10;Description générée automatiquement"/>
+                    <pic:cNvPicPr/>
+                  </pic:nvPicPr>
+                  <pic:blipFill>
+                    <a:blip r:embed="rId14"/>
+                    <a:stretch>
+                      <a:fillRect/>
+                    </a:stretch>
+                  </pic:blipFill>
+                  <pic:spPr>
+                    <a:xfrm>
+                      <a:off x="0" y="0"/>
+                      <a:ext cx="5274310" cy="1533525"/>
+                    </a:xfrm>
+                    <a:prstGeom prst="rect">
+                      <a:avLst/>
+                    </a:prstGeom>
+                  </pic:spPr>
+                </pic:pic>
+              </a:graphicData>
+            </a:graphic>
+          </wp:inline>
+        </w:drawing>
+      </w:r>
+    </w:p>
+    <w:p>
       <w:pPr>
         <w:pStyle w:val="Titre1"/>
       </w:pPr>
@@ -2311,6 +2563,145 @@
       <w:bookmarkEnd w:id="10"/>
     </w:p>
     <w:p>
+      <w:r>
+        <w:t>Début Sprint 3 :</w:t>
+      </w:r>
+    </w:p>
+    <w:p>
+      <w:r>
+        <w:rPr>
+          <w:noProof/>
+        </w:rPr>
+        <w:drawing>
+          <wp:inline distT="0" distB="0" distL="0" distR="0" wp14:anchorId="588CB8C0" wp14:editId="44E25B05">
+            <wp:extent cx="5274310" cy="3893820"/>
+            <wp:effectExtent l="0" t="0" r="2540" b="0"/>
+            <wp:docPr id="3" name="Image 3"/>
+            <wp:cNvGraphicFramePr>
+              <a:graphicFrameLocks xmlns:a="http://schemas.openxmlformats.org/drawingml/2006/main" noChangeAspect="1"/>
+            </wp:cNvGraphicFramePr>
+            <a:graphic xmlns:a="http://schemas.openxmlformats.org/drawingml/2006/main">
+              <a:graphicData uri="http://schemas.openxmlformats.org/drawingml/2006/picture">
+                <pic:pic xmlns:pic="http://schemas.openxmlformats.org/drawingml/2006/picture">
+                  <pic:nvPicPr>
+                    <pic:cNvPr id="1" name=""/>
+                    <pic:cNvPicPr/>
+                  </pic:nvPicPr>
+                  <pic:blipFill>
+                    <a:blip r:embed="rId15"/>
+                    <a:stretch>
+                      <a:fillRect/>
+                    </a:stretch>
+                  </pic:blipFill>
+                  <pic:spPr>
+                    <a:xfrm>
+                      <a:off x="0" y="0"/>
+                      <a:ext cx="5274310" cy="3893820"/>
+                    </a:xfrm>
+                    <a:prstGeom prst="rect">
+                      <a:avLst/>
+                    </a:prstGeom>
+                  </pic:spPr>
+                </pic:pic>
+              </a:graphicData>
+            </a:graphic>
+          </wp:inline>
+        </w:drawing>
+      </w:r>
+    </w:p>
+    <w:p>
+      <w:r>
+        <w:t>Fin Sprint 3 :</w:t>
+      </w:r>
+    </w:p>
+    <w:p>
+      <w:r>
+        <w:rPr>
+          <w:noProof/>
+        </w:rPr>
+        <w:lastRenderedPageBreak/>
+        <w:drawing>
+          <wp:inline distT="0" distB="0" distL="0" distR="0" wp14:anchorId="54ECF060" wp14:editId="08394051">
+            <wp:extent cx="5274310" cy="3702685"/>
+            <wp:effectExtent l="0" t="0" r="2540" b="0"/>
+            <wp:docPr id="9" name="Image 9"/>
+            <wp:cNvGraphicFramePr>
+              <a:graphicFrameLocks xmlns:a="http://schemas.openxmlformats.org/drawingml/2006/main" noChangeAspect="1"/>
+            </wp:cNvGraphicFramePr>
+            <a:graphic xmlns:a="http://schemas.openxmlformats.org/drawingml/2006/main">
+              <a:graphicData uri="http://schemas.openxmlformats.org/drawingml/2006/picture">
+                <pic:pic xmlns:pic="http://schemas.openxmlformats.org/drawingml/2006/picture">
+                  <pic:nvPicPr>
+                    <pic:cNvPr id="1" name=""/>
+                    <pic:cNvPicPr/>
+                  </pic:nvPicPr>
+                  <pic:blipFill>
+                    <a:blip r:embed="rId16"/>
+                    <a:stretch>
+                      <a:fillRect/>
+                    </a:stretch>
+                  </pic:blipFill>
+                  <pic:spPr>
+                    <a:xfrm>
+                      <a:off x="0" y="0"/>
+                      <a:ext cx="5274310" cy="3702685"/>
+                    </a:xfrm>
+                    <a:prstGeom prst="rect">
+                      <a:avLst/>
+                    </a:prstGeom>
+                  </pic:spPr>
+                </pic:pic>
+              </a:graphicData>
+            </a:graphic>
+          </wp:inline>
+        </w:drawing>
+      </w:r>
+    </w:p>
+    <w:p>
+      <w:r>
+        <w:t>Les tâches concernant la serrure n’ont pas pu être finalisés pendant la 3</w:t>
+      </w:r>
+      <w:r>
+        <w:rPr>
+          <w:vertAlign w:val="superscript"/>
+        </w:rPr>
+        <w:t>ème</w:t>
+      </w:r>
+      <w:r>
+        <w:t xml:space="preserve"> sprint</w:t>
+      </w:r>
+      <w:r>
+        <w:t xml:space="preserve">, la serrure étant en cours de test avec Mme </w:t>
+      </w:r>
+      <w:proofErr w:type="spellStart"/>
+      <w:r>
+        <w:t>Belleudy</w:t>
+      </w:r>
+      <w:proofErr w:type="spellEnd"/>
+      <w:r>
+        <w:t>.</w:t>
+      </w:r>
+    </w:p>
+    <w:p>
+      <w:r>
+        <w:t xml:space="preserve">La création de </w:t>
+      </w:r>
+      <w:proofErr w:type="spellStart"/>
+      <w:r>
+        <w:t>WebService</w:t>
+      </w:r>
+      <w:proofErr w:type="spellEnd"/>
+      <w:r>
+        <w:t xml:space="preserve"> Agenda </w:t>
+      </w:r>
+      <w:r>
+        <w:t>est en attente d</w:t>
+      </w:r>
+      <w:r>
+        <w:t>e conseil de Mr Ferry.</w:t>
+      </w:r>
+    </w:p>
+    <w:p>
       <w:pPr>
         <w:pStyle w:val="Titre1"/>
       </w:pPr>
@@ -2352,8 +2743,8 @@
       <w:bookmarkEnd w:id="12"/>
     </w:p>
     <w:sectPr>
-      <w:headerReference w:type="default" r:id="rId13"/>
-      <w:footerReference w:type="default" r:id="rId14"/>
+      <w:headerReference w:type="default" r:id="rId17"/>
+      <w:footerReference w:type="default" r:id="rId18"/>
       <w:pgSz w:w="11906" w:h="16838" w:code="9"/>
       <w:pgMar w:top="1728" w:right="1800" w:bottom="1440" w:left="1800" w:header="720" w:footer="720" w:gutter="0"/>
       <w:pgNumType w:start="0"/>

</xml_diff>

<commit_message>
Document technique Sprint 4
</commit_message>
<xml_diff>
--- a/Docs/Document Technique V2.docx
+++ b/Docs/Document Technique V2.docx
@@ -62,36 +62,92 @@
     </w:p>
     <w:p>
       <w:pPr>
-        <w:pStyle w:val="Titre1"/>
-        <w:jc w:val="center"/>
+        <w:pStyle w:val="Sous-titre"/>
         <w:rPr>
           <w:rFonts w:cstheme="majorHAnsi"/>
           <w:b/>
           <w:bCs/>
+          <w:caps w:val="0"/>
+          <w:color w:val="007789" w:themeColor="accent1" w:themeShade="BF"/>
           <w:sz w:val="56"/>
           <w:szCs w:val="56"/>
         </w:rPr>
       </w:pPr>
-      <w:bookmarkStart w:id="0" w:name="_Toc100238677"/>
       <w:r>
         <w:rPr>
           <w:rFonts w:cstheme="majorHAnsi"/>
           <w:b/>
           <w:bCs/>
+          <w:caps w:val="0"/>
+          <w:color w:val="007789" w:themeColor="accent1" w:themeShade="BF"/>
           <w:sz w:val="56"/>
           <w:szCs w:val="56"/>
         </w:rPr>
+        <w:t>G</w:t>
+      </w:r>
+      <w:r>
+        <w:rPr>
+          <w:rFonts w:cstheme="majorHAnsi"/>
+          <w:b/>
+          <w:bCs/>
+          <w:caps w:val="0"/>
+          <w:color w:val="007789" w:themeColor="accent1" w:themeShade="BF"/>
+          <w:sz w:val="56"/>
+          <w:szCs w:val="56"/>
+        </w:rPr>
+        <w:t>e</w:t>
+      </w:r>
+      <w:r>
+        <w:rPr>
+          <w:rFonts w:cstheme="majorHAnsi"/>
+          <w:b/>
+          <w:bCs/>
+          <w:caps w:val="0"/>
+          <w:color w:val="007789" w:themeColor="accent1" w:themeShade="BF"/>
+          <w:sz w:val="56"/>
+          <w:szCs w:val="56"/>
+        </w:rPr>
+        <w:t xml:space="preserve">stion des </w:t>
+      </w:r>
+      <w:r>
+        <w:rPr>
+          <w:rFonts w:cstheme="majorHAnsi"/>
+          <w:b/>
+          <w:bCs/>
+          <w:caps w:val="0"/>
+          <w:color w:val="007789" w:themeColor="accent1" w:themeShade="BF"/>
+          <w:sz w:val="56"/>
+          <w:szCs w:val="56"/>
+        </w:rPr>
+        <w:t xml:space="preserve">acces au batiment </w:t>
+      </w:r>
+    </w:p>
+    <w:p>
+      <w:pPr>
+        <w:pStyle w:val="Sous-titre"/>
+        <w:rPr>
+          <w:rFonts w:cstheme="majorHAnsi"/>
+          <w:b/>
+          <w:bCs/>
+          <w:caps w:val="0"/>
+          <w:color w:val="007789" w:themeColor="accent1" w:themeShade="BF"/>
+          <w:sz w:val="18"/>
+          <w:szCs w:val="18"/>
+        </w:rPr>
+      </w:pPr>
+    </w:p>
+    <w:p>
+      <w:pPr>
+        <w:pStyle w:val="Sous-titre"/>
+      </w:pPr>
+      <w:r>
         <w:t>Document Technique du projet</w:t>
       </w:r>
-      <w:bookmarkEnd w:id="0"/>
     </w:p>
     <w:p>
       <w:pPr>
         <w:pStyle w:val="Sous-titre"/>
       </w:pPr>
-      <w:r>
-        <w:t>GEstion des ACCES AU BATIMENT</w:t>
-      </w:r>
     </w:p>
     <w:p>
       <w:pPr>
@@ -1130,11 +1186,11 @@
       <w:pPr>
         <w:pStyle w:val="Titre1"/>
       </w:pPr>
-      <w:bookmarkStart w:id="1" w:name="_Toc100238678"/>
+      <w:bookmarkStart w:id="0" w:name="_Toc100238678"/>
       <w:r>
         <w:t>Résumé du projet</w:t>
       </w:r>
-      <w:bookmarkEnd w:id="1"/>
+      <w:bookmarkEnd w:id="0"/>
     </w:p>
     <w:p>
       <w:pPr>
@@ -1283,11 +1339,11 @@
       <w:pPr>
         <w:pStyle w:val="Titre2"/>
       </w:pPr>
-      <w:bookmarkStart w:id="2" w:name="_Toc100238679"/>
+      <w:bookmarkStart w:id="1" w:name="_Toc100238679"/>
       <w:r>
         <w:t>User stories</w:t>
       </w:r>
-      <w:bookmarkEnd w:id="2"/>
+      <w:bookmarkEnd w:id="1"/>
     </w:p>
     <w:p>
       <w:pPr>
@@ -1669,13 +1725,14 @@
           <w:rFonts w:asciiTheme="majorHAnsi" w:hAnsiTheme="majorHAnsi" w:cstheme="majorHAnsi"/>
           <w:b/>
         </w:rPr>
-        <w:t xml:space="preserve">En tant que </w:t>
-      </w:r>
-      <w:r>
-        <w:rPr>
-          <w:rFonts w:asciiTheme="majorHAnsi" w:hAnsiTheme="majorHAnsi" w:cstheme="majorHAnsi"/>
-        </w:rPr>
-        <w:t>Gardien</w:t>
+        <w:t xml:space="preserve">En tant </w:t>
+      </w:r>
+      <w:r>
+        <w:rPr>
+          <w:rFonts w:asciiTheme="majorHAnsi" w:hAnsiTheme="majorHAnsi" w:cstheme="majorHAnsi"/>
+          <w:b/>
+        </w:rPr>
+        <w:t>qu’Agent de sécurité</w:t>
       </w:r>
     </w:p>
     <w:p>
@@ -2017,7 +2074,7 @@
           <w:sz w:val="32"/>
         </w:rPr>
       </w:pPr>
-      <w:bookmarkStart w:id="3" w:name="_Toc100238680"/>
+      <w:bookmarkStart w:id="2" w:name="_Toc100238680"/>
       <w:r>
         <w:br w:type="page"/>
       </w:r>
@@ -2030,29 +2087,38 @@
         <w:lastRenderedPageBreak/>
         <w:t>Diagrammes</w:t>
       </w:r>
+      <w:bookmarkEnd w:id="2"/>
+    </w:p>
+    <w:p/>
+    <w:p>
+      <w:pPr>
+        <w:pStyle w:val="Titre2"/>
+        <w:rPr>
+          <w:noProof/>
+        </w:rPr>
+      </w:pPr>
+      <w:bookmarkStart w:id="3" w:name="_Toc100238681"/>
+      <w:r>
+        <w:t>Use Case</w:t>
+      </w:r>
       <w:bookmarkEnd w:id="3"/>
-    </w:p>
-    <w:p/>
-    <w:p>
-      <w:pPr>
-        <w:pStyle w:val="Titre2"/>
-      </w:pPr>
-      <w:bookmarkStart w:id="4" w:name="_Toc100238681"/>
-      <w:r>
-        <w:t>Use Case</w:t>
-      </w:r>
-      <w:bookmarkEnd w:id="4"/>
-    </w:p>
-    <w:p>
       <w:r>
         <w:rPr>
           <w:noProof/>
         </w:rPr>
+        <w:t xml:space="preserve"> </w:t>
+      </w:r>
+    </w:p>
+    <w:p>
+      <w:r>
+        <w:rPr>
+          <w:noProof/>
+        </w:rPr>
         <w:drawing>
-          <wp:inline distT="0" distB="0" distL="0" distR="0" wp14:anchorId="0B00AD56" wp14:editId="39920DBA">
-            <wp:extent cx="5274310" cy="5231130"/>
-            <wp:effectExtent l="0" t="0" r="2540" b="7620"/>
-            <wp:docPr id="7" name="Image 7"/>
+          <wp:inline distT="0" distB="0" distL="0" distR="0" wp14:anchorId="05E139B6" wp14:editId="3CBEEFB2">
+            <wp:extent cx="5274310" cy="5076190"/>
+            <wp:effectExtent l="0" t="0" r="2540" b="0"/>
+            <wp:docPr id="13" name="Image 13"/>
             <wp:cNvGraphicFramePr>
               <a:graphicFrameLocks xmlns:a="http://schemas.openxmlformats.org/drawingml/2006/main" noChangeAspect="1"/>
             </wp:cNvGraphicFramePr>
@@ -2072,7 +2138,7 @@
                   <pic:spPr>
                     <a:xfrm>
                       <a:off x="0" y="0"/>
-                      <a:ext cx="5274310" cy="5231130"/>
+                      <a:ext cx="5274310" cy="5076190"/>
                     </a:xfrm>
                     <a:prstGeom prst="rect">
                       <a:avLst/>
@@ -2094,12 +2160,12 @@
       <w:pPr>
         <w:pStyle w:val="Titre2"/>
       </w:pPr>
-      <w:bookmarkStart w:id="5" w:name="_Toc100238682"/>
+      <w:bookmarkStart w:id="4" w:name="_Toc100238682"/>
       <w:r>
         <w:lastRenderedPageBreak/>
         <w:t>Architecture projet</w:t>
       </w:r>
-      <w:bookmarkEnd w:id="5"/>
+      <w:bookmarkEnd w:id="4"/>
     </w:p>
     <w:p>
       <w:r>
@@ -2207,11 +2273,11 @@
       <w:pPr>
         <w:pStyle w:val="Titre2"/>
       </w:pPr>
-      <w:bookmarkStart w:id="6" w:name="_Toc100238683"/>
+      <w:bookmarkStart w:id="5" w:name="_Toc100238683"/>
       <w:r>
         <w:t>Déploiement</w:t>
       </w:r>
-      <w:bookmarkEnd w:id="6"/>
+      <w:bookmarkEnd w:id="5"/>
     </w:p>
     <w:p>
       <w:r>
@@ -2264,7 +2330,7 @@
           <w:sz w:val="24"/>
         </w:rPr>
       </w:pPr>
-      <w:bookmarkStart w:id="7" w:name="_Toc100238684"/>
+      <w:bookmarkStart w:id="6" w:name="_Toc100238684"/>
       <w:r>
         <w:br w:type="page"/>
       </w:r>
@@ -2280,7 +2346,7 @@
       <w:r>
         <w:t>y</w:t>
       </w:r>
-      <w:bookmarkEnd w:id="7"/>
+      <w:bookmarkEnd w:id="6"/>
     </w:p>
     <w:p>
       <w:r>
@@ -2329,7 +2395,7 @@
       <w:pPr>
         <w:pStyle w:val="Titre1"/>
       </w:pPr>
-      <w:bookmarkStart w:id="8" w:name="_Toc100238685"/>
+      <w:bookmarkStart w:id="7" w:name="_Toc100238685"/>
       <w:r>
         <w:lastRenderedPageBreak/>
         <w:t xml:space="preserve">Sprint 1 : 3 mars </w:t>
@@ -2340,7 +2406,7 @@
       <w:r>
         <w:t xml:space="preserve"> 31 mars</w:t>
       </w:r>
-      <w:bookmarkEnd w:id="8"/>
+      <w:bookmarkEnd w:id="7"/>
     </w:p>
     <w:p>
       <w:r>
@@ -2388,7 +2454,7 @@
       <w:pPr>
         <w:pStyle w:val="Titre1"/>
       </w:pPr>
-      <w:bookmarkStart w:id="9" w:name="_Toc100238686"/>
+      <w:bookmarkStart w:id="8" w:name="_Toc100238686"/>
       <w:r>
         <w:t>Sprint 2</w:t>
       </w:r>
@@ -2404,7 +2470,7 @@
       <w:r>
         <w:t>7 avril</w:t>
       </w:r>
-      <w:bookmarkEnd w:id="9"/>
+      <w:bookmarkEnd w:id="8"/>
     </w:p>
     <w:p>
       <w:r>
@@ -2508,7 +2574,7 @@
       <w:pPr>
         <w:pStyle w:val="Titre1"/>
       </w:pPr>
-      <w:bookmarkStart w:id="10" w:name="_Toc100238687"/>
+      <w:bookmarkStart w:id="9" w:name="_Toc100238687"/>
       <w:r>
         <w:t xml:space="preserve">Sprint 3 : 8 avril </w:t>
       </w:r>
@@ -2518,7 +2584,7 @@
       <w:r>
         <w:t>28 avril</w:t>
       </w:r>
-      <w:bookmarkEnd w:id="10"/>
+      <w:bookmarkEnd w:id="9"/>
     </w:p>
     <w:p>
       <w:r>
@@ -2647,7 +2713,7 @@
       <w:pPr>
         <w:pStyle w:val="Titre1"/>
       </w:pPr>
-      <w:bookmarkStart w:id="11" w:name="_Toc100238688"/>
+      <w:bookmarkStart w:id="10" w:name="_Toc100238688"/>
       <w:r>
         <w:t>Sprint 4</w:t>
       </w:r>
@@ -2663,30 +2729,79 @@
       <w:r>
         <w:t xml:space="preserve"> 5 mai</w:t>
       </w:r>
+      <w:bookmarkEnd w:id="10"/>
+    </w:p>
+    <w:p>
+      <w:r>
+        <w:t>Début Sprint 4 :</w:t>
+      </w:r>
+    </w:p>
+    <w:p/>
+    <w:p>
+      <w:r>
+        <w:rPr>
+          <w:noProof/>
+        </w:rPr>
+        <w:lastRenderedPageBreak/>
+        <w:drawing>
+          <wp:inline distT="0" distB="0" distL="0" distR="0" wp14:anchorId="5DCDBC4B" wp14:editId="21EACC3D">
+            <wp:extent cx="5274310" cy="3326130"/>
+            <wp:effectExtent l="0" t="0" r="2540" b="7620"/>
+            <wp:docPr id="4" name="Image 4"/>
+            <wp:cNvGraphicFramePr>
+              <a:graphicFrameLocks xmlns:a="http://schemas.openxmlformats.org/drawingml/2006/main" noChangeAspect="1"/>
+            </wp:cNvGraphicFramePr>
+            <a:graphic xmlns:a="http://schemas.openxmlformats.org/drawingml/2006/main">
+              <a:graphicData uri="http://schemas.openxmlformats.org/drawingml/2006/picture">
+                <pic:pic xmlns:pic="http://schemas.openxmlformats.org/drawingml/2006/picture">
+                  <pic:nvPicPr>
+                    <pic:cNvPr id="1" name=""/>
+                    <pic:cNvPicPr/>
+                  </pic:nvPicPr>
+                  <pic:blipFill>
+                    <a:blip r:embed="rId19"/>
+                    <a:stretch>
+                      <a:fillRect/>
+                    </a:stretch>
+                  </pic:blipFill>
+                  <pic:spPr>
+                    <a:xfrm>
+                      <a:off x="0" y="0"/>
+                      <a:ext cx="5274310" cy="3326130"/>
+                    </a:xfrm>
+                    <a:prstGeom prst="rect">
+                      <a:avLst/>
+                    </a:prstGeom>
+                  </pic:spPr>
+                </pic:pic>
+              </a:graphicData>
+            </a:graphic>
+          </wp:inline>
+        </w:drawing>
+      </w:r>
+    </w:p>
+    <w:p>
+      <w:pPr>
+        <w:pStyle w:val="Titre1"/>
+      </w:pPr>
+      <w:bookmarkStart w:id="11" w:name="_Toc100238689"/>
+      <w:r>
+        <w:t xml:space="preserve">Sprint 5 : </w:t>
+      </w:r>
+      <w:r>
+        <w:t xml:space="preserve">6 mai </w:t>
+      </w:r>
+      <w:r>
+        <w:t>-</w:t>
+      </w:r>
+      <w:r>
+        <w:t xml:space="preserve"> 9 mai</w:t>
+      </w:r>
       <w:bookmarkEnd w:id="11"/>
     </w:p>
-    <w:p>
-      <w:pPr>
-        <w:pStyle w:val="Titre1"/>
-      </w:pPr>
-      <w:bookmarkStart w:id="12" w:name="_Toc100238689"/>
-      <w:r>
-        <w:t xml:space="preserve">Sprint 5 : </w:t>
-      </w:r>
-      <w:r>
-        <w:t xml:space="preserve">6 mai </w:t>
-      </w:r>
-      <w:r>
-        <w:t>-</w:t>
-      </w:r>
-      <w:r>
-        <w:t xml:space="preserve"> 9 mai</w:t>
-      </w:r>
-      <w:bookmarkEnd w:id="12"/>
-    </w:p>
     <w:sectPr>
-      <w:headerReference w:type="default" r:id="rId19"/>
-      <w:footerReference w:type="default" r:id="rId20"/>
+      <w:headerReference w:type="default" r:id="rId20"/>
+      <w:footerReference w:type="default" r:id="rId21"/>
       <w:pgSz w:w="11906" w:h="16838" w:code="9"/>
       <w:pgMar w:top="1728" w:right="1800" w:bottom="1440" w:left="1800" w:header="720" w:footer="720" w:gutter="0"/>
       <w:pgNumType w:start="0"/>

</xml_diff>